<commit_message>
rest of the materials for the IRB
</commit_message>
<xml_diff>
--- a/documents/ProtocolDescription.docx
+++ b/documents/ProtocolDescription.docx
@@ -21,7 +21,29 @@
           <w:sz w:val="28"/>
           <w:szCs w:val="28"/>
         </w:rPr>
-        <w:t>Comparing Layouts for Eye Gaze Based PIN entry</w:t>
+        <w:t xml:space="preserve">Comparing Layouts for Eye Gaze Based PIN </w:t>
+      </w:r>
+      <w:r>
+        <w:rPr>
+          <w:rFonts w:ascii="Helvetica" w:eastAsia="Times New Roman" w:hAnsi="Helvetica" w:cs="Times New Roman"/>
+          <w:b/>
+          <w:bCs/>
+          <w:sz w:val="28"/>
+          <w:szCs w:val="28"/>
+        </w:rPr>
+        <w:t>E</w:t>
+      </w:r>
+      <w:bookmarkStart w:id="0" w:name="_GoBack"/>
+      <w:bookmarkEnd w:id="0"/>
+      <w:r>
+        <w:rPr>
+          <w:rFonts w:ascii="Helvetica" w:eastAsia="Times New Roman" w:hAnsi="Helvetica" w:cs="Times New Roman"/>
+          <w:b/>
+          <w:bCs/>
+          <w:sz w:val="28"/>
+          <w:szCs w:val="28"/>
+        </w:rPr>
+        <w:t>ntry</w:t>
       </w:r>
     </w:p>
     <w:p>
@@ -95,12 +117,10 @@
           <w:sz w:val="26"/>
           <w:szCs w:val="26"/>
         </w:rPr>
-        <w:t xml:space="preserve">What will happen during the study: </w:t>
-      </w:r>
-    </w:p>
-    <w:p>
-      <w:pPr>
-        <w:shd w:val="clear" w:color="auto" w:fill="FFFFFF"/>
+        <w:t xml:space="preserve">What will happen during the </w:t>
+      </w:r>
+      <w:proofErr w:type="gramStart"/>
+      <w:r>
         <w:rPr>
           <w:rFonts w:ascii="Helvetica" w:eastAsia="Times New Roman" w:hAnsi="Helvetica" w:cs="Times New Roman"/>
           <w:b/>
@@ -108,6 +128,30 @@
           <w:sz w:val="26"/>
           <w:szCs w:val="26"/>
         </w:rPr>
+        <w:t>study:</w:t>
+      </w:r>
+      <w:proofErr w:type="gramEnd"/>
+      <w:r>
+        <w:rPr>
+          <w:rFonts w:ascii="Helvetica" w:eastAsia="Times New Roman" w:hAnsi="Helvetica" w:cs="Times New Roman"/>
+          <w:b/>
+          <w:bCs/>
+          <w:sz w:val="26"/>
+          <w:szCs w:val="26"/>
+        </w:rPr>
+        <w:t xml:space="preserve"> </w:t>
+      </w:r>
+    </w:p>
+    <w:p>
+      <w:pPr>
+        <w:shd w:val="clear" w:color="auto" w:fill="FFFFFF"/>
+        <w:rPr>
+          <w:rFonts w:ascii="Helvetica" w:eastAsia="Times New Roman" w:hAnsi="Helvetica" w:cs="Times New Roman"/>
+          <w:b/>
+          <w:bCs/>
+          <w:sz w:val="26"/>
+          <w:szCs w:val="26"/>
+        </w:rPr>
       </w:pPr>
     </w:p>
     <w:p>
@@ -133,7 +177,25 @@
           <w:sz w:val="22"/>
           <w:szCs w:val="22"/>
         </w:rPr>
-        <w:t>each participant will be asked to try each of three different layouts: a typical 3x3 PIN layout, a 5x2 horizontal layout, and a rotary layout. For each layout, the participants will input 15 randomly generated 6 digit PINs.</w:t>
+        <w:t xml:space="preserve">each participant will be asked to try each of three different layouts: a typical 3x3 PIN layout, a 5x2 horizontal layout, and a rotary layout. For each layout, the participants will input 15 randomly generated </w:t>
+      </w:r>
+      <w:proofErr w:type="gramStart"/>
+      <w:r>
+        <w:rPr>
+          <w:rFonts w:ascii="Helvetica" w:eastAsia="Times New Roman" w:hAnsi="Helvetica" w:cs="Times New Roman"/>
+          <w:sz w:val="22"/>
+          <w:szCs w:val="22"/>
+        </w:rPr>
+        <w:t>6 digit</w:t>
+      </w:r>
+      <w:proofErr w:type="gramEnd"/>
+      <w:r>
+        <w:rPr>
+          <w:rFonts w:ascii="Helvetica" w:eastAsia="Times New Roman" w:hAnsi="Helvetica" w:cs="Times New Roman"/>
+          <w:sz w:val="22"/>
+          <w:szCs w:val="22"/>
+        </w:rPr>
+        <w:t xml:space="preserve"> PINs.</w:t>
       </w:r>
     </w:p>
     <w:p>
@@ -1043,8 +1105,6 @@
           <w:szCs w:val="22"/>
         </w:rPr>
       </w:pPr>
-      <w:bookmarkStart w:id="0" w:name="_GoBack"/>
-      <w:bookmarkEnd w:id="0"/>
       <w:r>
         <w:rPr>
           <w:rFonts w:ascii="Helvetica" w:eastAsia="Times New Roman" w:hAnsi="Helvetica" w:cs="Times New Roman"/>

</xml_diff>